<commit_message>
prereg @AuzMoore good to go
</commit_message>
<xml_diff>
--- a/documents/preregistration.docx
+++ b/documents/preregistration.docx
@@ -104,39 +104,125 @@
           <w:szCs w:val="24"/>
           <w:lang w:eastAsia="en-GB"/>
         </w:rPr>
-        <w:t xml:space="preserve">A pilot study to create a paradigm for testing Phenomenological Control using Visual Illusions in both implicit and explicit control conditions by manipulating attention with </w:t>
-      </w:r>
-      <w:proofErr w:type="spellStart"/>
-      <w:r>
-        <w:rPr>
-          <w:rFonts w:ascii="Times New Roman" w:eastAsia="Times New Roman" w:hAnsi="Times New Roman" w:cs="Times New Roman"/>
-          <w:sz w:val="24"/>
-          <w:szCs w:val="24"/>
-          <w:lang w:eastAsia="en-GB"/>
-        </w:rPr>
-        <w:t>mindfullness</w:t>
-      </w:r>
-      <w:proofErr w:type="spellEnd"/>
-      <w:r>
-        <w:rPr>
-          <w:rFonts w:ascii="Times New Roman" w:eastAsia="Times New Roman" w:hAnsi="Times New Roman" w:cs="Times New Roman"/>
-          <w:sz w:val="24"/>
-          <w:szCs w:val="24"/>
-          <w:lang w:eastAsia="en-GB"/>
-        </w:rPr>
-        <w:t xml:space="preserve"> and hypnosis </w:t>
-      </w:r>
-      <w:proofErr w:type="gramStart"/>
-      <w:r>
-        <w:rPr>
-          <w:rFonts w:ascii="Times New Roman" w:eastAsia="Times New Roman" w:hAnsi="Times New Roman" w:cs="Times New Roman"/>
-          <w:sz w:val="24"/>
-          <w:szCs w:val="24"/>
-          <w:lang w:eastAsia="en-GB"/>
-        </w:rPr>
-        <w:t>scripts</w:t>
-      </w:r>
-      <w:proofErr w:type="gramEnd"/>
+        <w:t xml:space="preserve">A pilot study to </w:t>
+      </w:r>
+      <w:del w:id="0" w:author="Dominique Makowski" w:date="2023-08-15T15:52:00Z">
+        <w:r>
+          <w:rPr>
+            <w:rFonts w:ascii="Times New Roman" w:eastAsia="Times New Roman" w:hAnsi="Times New Roman" w:cs="Times New Roman"/>
+            <w:sz w:val="24"/>
+            <w:szCs w:val="24"/>
+            <w:lang w:eastAsia="en-GB"/>
+          </w:rPr>
+          <w:delText>create a paradigm for testing Phenomenological Control</w:delText>
+        </w:r>
+      </w:del>
+      <w:ins w:id="1" w:author="Dominique Makowski" w:date="2023-08-15T15:52:00Z">
+        <w:r>
+          <w:rPr>
+            <w:rFonts w:ascii="Times New Roman" w:eastAsia="Times New Roman" w:hAnsi="Times New Roman" w:cs="Times New Roman"/>
+            <w:sz w:val="24"/>
+            <w:szCs w:val="24"/>
+            <w:lang w:eastAsia="en-GB"/>
+          </w:rPr>
+          <w:t xml:space="preserve">test the impact of phenomenological control on </w:t>
+        </w:r>
+      </w:ins>
+      <w:del w:id="2" w:author="Dominique Makowski" w:date="2023-08-15T15:52:00Z">
+        <w:r>
+          <w:rPr>
+            <w:rFonts w:ascii="Times New Roman" w:eastAsia="Times New Roman" w:hAnsi="Times New Roman" w:cs="Times New Roman"/>
+            <w:sz w:val="24"/>
+            <w:szCs w:val="24"/>
+            <w:lang w:eastAsia="en-GB"/>
+          </w:rPr>
+          <w:delText xml:space="preserve"> using V</w:delText>
+        </w:r>
+      </w:del>
+      <w:ins w:id="3" w:author="Dominique Makowski" w:date="2023-08-15T15:52:00Z">
+        <w:r>
+          <w:rPr>
+            <w:rFonts w:ascii="Times New Roman" w:eastAsia="Times New Roman" w:hAnsi="Times New Roman" w:cs="Times New Roman"/>
+            <w:sz w:val="24"/>
+            <w:szCs w:val="24"/>
+            <w:lang w:eastAsia="en-GB"/>
+          </w:rPr>
+          <w:t>v</w:t>
+        </w:r>
+      </w:ins>
+      <w:r>
+        <w:rPr>
+          <w:rFonts w:ascii="Times New Roman" w:eastAsia="Times New Roman" w:hAnsi="Times New Roman" w:cs="Times New Roman"/>
+          <w:sz w:val="24"/>
+          <w:szCs w:val="24"/>
+          <w:lang w:eastAsia="en-GB"/>
+        </w:rPr>
+        <w:t xml:space="preserve">isual </w:t>
+      </w:r>
+      <w:del w:id="4" w:author="Dominique Makowski" w:date="2023-08-15T15:52:00Z">
+        <w:r>
+          <w:rPr>
+            <w:rFonts w:ascii="Times New Roman" w:eastAsia="Times New Roman" w:hAnsi="Times New Roman" w:cs="Times New Roman"/>
+            <w:sz w:val="24"/>
+            <w:szCs w:val="24"/>
+            <w:lang w:eastAsia="en-GB"/>
+          </w:rPr>
+          <w:delText>I</w:delText>
+        </w:r>
+      </w:del>
+      <w:ins w:id="5" w:author="Dominique Makowski" w:date="2023-08-15T15:52:00Z">
+        <w:r>
+          <w:rPr>
+            <w:rFonts w:ascii="Times New Roman" w:eastAsia="Times New Roman" w:hAnsi="Times New Roman" w:cs="Times New Roman"/>
+            <w:sz w:val="24"/>
+            <w:szCs w:val="24"/>
+            <w:lang w:eastAsia="en-GB"/>
+          </w:rPr>
+          <w:t>i</w:t>
+        </w:r>
+      </w:ins>
+      <w:r>
+        <w:rPr>
+          <w:rFonts w:ascii="Times New Roman" w:eastAsia="Times New Roman" w:hAnsi="Times New Roman" w:cs="Times New Roman"/>
+          <w:sz w:val="24"/>
+          <w:szCs w:val="24"/>
+          <w:lang w:eastAsia="en-GB"/>
+        </w:rPr>
+        <w:t>llusions</w:t>
+      </w:r>
+      <w:ins w:id="6" w:author="Dominique Makowski" w:date="2023-08-15T15:52:00Z">
+        <w:r>
+          <w:rPr>
+            <w:rFonts w:ascii="Times New Roman" w:eastAsia="Times New Roman" w:hAnsi="Times New Roman" w:cs="Times New Roman"/>
+            <w:sz w:val="24"/>
+            <w:szCs w:val="24"/>
+            <w:lang w:eastAsia="en-GB"/>
+          </w:rPr>
+          <w:t xml:space="preserve"> sensitivity by using m</w:t>
+        </w:r>
+      </w:ins>
+      <w:ins w:id="7" w:author="Dominique Makowski" w:date="2023-08-15T15:53:00Z">
+        <w:r>
+          <w:rPr>
+            <w:rFonts w:ascii="Times New Roman" w:eastAsia="Times New Roman" w:hAnsi="Times New Roman" w:cs="Times New Roman"/>
+            <w:sz w:val="24"/>
+            <w:szCs w:val="24"/>
+            <w:lang w:eastAsia="en-GB"/>
+          </w:rPr>
+          <w:t>indfulness-like and a hypnosis-like inductions.</w:t>
+        </w:r>
+      </w:ins>
+      <w:del w:id="8" w:author="Dominique Makowski" w:date="2023-08-15T15:53:00Z">
+        <w:r>
+          <w:rPr>
+            <w:rFonts w:ascii="Times New Roman" w:eastAsia="Times New Roman" w:hAnsi="Times New Roman" w:cs="Times New Roman"/>
+            <w:sz w:val="24"/>
+            <w:szCs w:val="24"/>
+            <w:lang w:eastAsia="en-GB"/>
+          </w:rPr>
+          <w:delText xml:space="preserve"> in both implicit and explicit control conditions by manipulating attention with mindfullness and hypnosis scripts</w:delText>
+        </w:r>
+      </w:del>
     </w:p>
     <w:p>
       <w:pPr>
@@ -594,24 +680,236 @@
     </w:p>
     <w:p>
       <w:pPr>
-        <w:spacing w:before="100" w:beforeAutospacing="1" w:after="100" w:afterAutospacing="1" w:line="240" w:lineRule="auto"/>
-        <w:rPr>
-          <w:rFonts w:ascii="Times New Roman" w:eastAsia="Times New Roman" w:hAnsi="Times New Roman" w:cs="Times New Roman"/>
-          <w:sz w:val="24"/>
-          <w:szCs w:val="24"/>
-          <w:lang w:eastAsia="en-GB"/>
-        </w:rPr>
-      </w:pPr>
-      <w:r>
-        <w:rPr>
-          <w:rFonts w:ascii="Times New Roman" w:eastAsia="Times New Roman" w:hAnsi="Times New Roman" w:cs="Times New Roman"/>
-          <w:sz w:val="24"/>
-          <w:szCs w:val="24"/>
-          <w:lang w:eastAsia="en-GB"/>
+        <w:pStyle w:val="ListParagraph"/>
+        <w:numPr>
+          <w:ilvl w:val="0"/>
+          <w:numId w:val="3"/>
+        </w:numPr>
+        <w:spacing w:before="100" w:beforeAutospacing="1" w:after="100" w:afterAutospacing="1" w:line="240" w:lineRule="auto"/>
+        <w:rPr>
+          <w:ins w:id="9" w:author="Dominique Makowski" w:date="2023-08-15T15:54:00Z"/>
+          <w:rFonts w:ascii="Times New Roman" w:eastAsia="Times New Roman" w:hAnsi="Times New Roman" w:cs="Times New Roman"/>
+          <w:sz w:val="24"/>
+          <w:szCs w:val="24"/>
+          <w:lang w:eastAsia="en-GB"/>
+        </w:rPr>
+      </w:pPr>
+      <w:r>
+        <w:rPr>
+          <w:rFonts w:ascii="Times New Roman" w:eastAsia="Times New Roman" w:hAnsi="Times New Roman" w:cs="Times New Roman"/>
+          <w:sz w:val="24"/>
+          <w:szCs w:val="24"/>
+          <w:lang w:eastAsia="en-GB"/>
+          <w:rPrChange w:id="10" w:author="Dominique Makowski" w:date="2023-08-15T15:54:00Z">
+            <w:rPr>
+              <w:lang w:eastAsia="en-GB"/>
+            </w:rPr>
+          </w:rPrChange>
         </w:rPr>
         <w:lastRenderedPageBreak/>
-        <w:t>Hypothesis 1 (Directional Hypothesis): Participants who receive the "implicit attentional instructions" (hypnosis-like induction) will perform better on the visual illusion task compared to the "explicit attentional instructions" (mindfulness induction) and the baseline condition without specific instructions.</w:t>
-      </w:r>
+        <w:t>Hypothesis 1</w:t>
+      </w:r>
+      <w:del w:id="11" w:author="Dominique Makowski" w:date="2023-08-15T15:55:00Z">
+        <w:r>
+          <w:rPr>
+            <w:rFonts w:ascii="Times New Roman" w:eastAsia="Times New Roman" w:hAnsi="Times New Roman" w:cs="Times New Roman"/>
+            <w:sz w:val="24"/>
+            <w:szCs w:val="24"/>
+            <w:lang w:eastAsia="en-GB"/>
+            <w:rPrChange w:id="12" w:author="Dominique Makowski" w:date="2023-08-15T15:54:00Z">
+              <w:rPr>
+                <w:lang w:eastAsia="en-GB"/>
+              </w:rPr>
+            </w:rPrChange>
+          </w:rPr>
+          <w:delText xml:space="preserve"> (Directional Hypothesis)</w:delText>
+        </w:r>
+      </w:del>
+      <w:r>
+        <w:rPr>
+          <w:rFonts w:ascii="Times New Roman" w:eastAsia="Times New Roman" w:hAnsi="Times New Roman" w:cs="Times New Roman"/>
+          <w:sz w:val="24"/>
+          <w:szCs w:val="24"/>
+          <w:lang w:eastAsia="en-GB"/>
+          <w:rPrChange w:id="13" w:author="Dominique Makowski" w:date="2023-08-15T15:54:00Z">
+            <w:rPr>
+              <w:lang w:eastAsia="en-GB"/>
+            </w:rPr>
+          </w:rPrChange>
+        </w:rPr>
+        <w:t xml:space="preserve">: </w:t>
+      </w:r>
+      <w:ins w:id="14" w:author="Dominique Makowski" w:date="2023-08-15T15:54:00Z">
+        <w:r>
+          <w:rPr>
+            <w:rFonts w:ascii="Times New Roman" w:eastAsia="Times New Roman" w:hAnsi="Times New Roman" w:cs="Times New Roman"/>
+            <w:sz w:val="24"/>
+            <w:szCs w:val="24"/>
+            <w:lang w:eastAsia="en-GB"/>
+            <w:rPrChange w:id="15" w:author="Dominique Makowski" w:date="2023-08-15T15:54:00Z">
+              <w:rPr>
+                <w:lang w:eastAsia="en-GB"/>
+              </w:rPr>
+            </w:rPrChange>
+          </w:rPr>
+          <w:t xml:space="preserve">Significant difference in the performance at the illusion task between the baseline condition and the post-induction </w:t>
+        </w:r>
+        <w:proofErr w:type="spellStart"/>
+        <w:r>
+          <w:rPr>
+            <w:rFonts w:ascii="Times New Roman" w:eastAsia="Times New Roman" w:hAnsi="Times New Roman" w:cs="Times New Roman"/>
+            <w:sz w:val="24"/>
+            <w:szCs w:val="24"/>
+            <w:lang w:eastAsia="en-GB"/>
+            <w:rPrChange w:id="16" w:author="Dominique Makowski" w:date="2023-08-15T15:54:00Z">
+              <w:rPr>
+                <w:lang w:eastAsia="en-GB"/>
+              </w:rPr>
+            </w:rPrChange>
+          </w:rPr>
+          <w:t>conidition</w:t>
+        </w:r>
+      </w:ins>
+      <w:proofErr w:type="spellEnd"/>
+      <w:del w:id="17" w:author="Dominique Makowski" w:date="2023-08-15T15:54:00Z">
+        <w:r>
+          <w:rPr>
+            <w:rFonts w:ascii="Times New Roman" w:eastAsia="Times New Roman" w:hAnsi="Times New Roman" w:cs="Times New Roman"/>
+            <w:sz w:val="24"/>
+            <w:szCs w:val="24"/>
+            <w:lang w:eastAsia="en-GB"/>
+            <w:rPrChange w:id="18" w:author="Dominique Makowski" w:date="2023-08-15T15:54:00Z">
+              <w:rPr>
+                <w:lang w:eastAsia="en-GB"/>
+              </w:rPr>
+            </w:rPrChange>
+          </w:rPr>
+          <w:delText>Participants who receive the "implicit attentional instructions" (hypnosis-like induction) will perform better on the visual illusion task compared to the "explicit attentional instructions" (mindfulness induction) and the baseline condition without specific instructions</w:delText>
+        </w:r>
+      </w:del>
+      <w:r>
+        <w:rPr>
+          <w:rFonts w:ascii="Times New Roman" w:eastAsia="Times New Roman" w:hAnsi="Times New Roman" w:cs="Times New Roman"/>
+          <w:sz w:val="24"/>
+          <w:szCs w:val="24"/>
+          <w:lang w:eastAsia="en-GB"/>
+          <w:rPrChange w:id="19" w:author="Dominique Makowski" w:date="2023-08-15T15:54:00Z">
+            <w:rPr>
+              <w:lang w:eastAsia="en-GB"/>
+            </w:rPr>
+          </w:rPrChange>
+        </w:rPr>
+        <w:t>.</w:t>
+      </w:r>
+    </w:p>
+    <w:p>
+      <w:pPr>
+        <w:pStyle w:val="ListParagraph"/>
+        <w:numPr>
+          <w:ilvl w:val="0"/>
+          <w:numId w:val="3"/>
+        </w:numPr>
+        <w:spacing w:before="100" w:beforeAutospacing="1" w:after="100" w:afterAutospacing="1" w:line="240" w:lineRule="auto"/>
+        <w:rPr>
+          <w:ins w:id="20" w:author="Dominique Makowski" w:date="2023-08-15T15:56:00Z"/>
+          <w:rFonts w:ascii="Times New Roman" w:eastAsia="Times New Roman" w:hAnsi="Times New Roman" w:cs="Times New Roman"/>
+          <w:sz w:val="24"/>
+          <w:szCs w:val="24"/>
+          <w:lang w:eastAsia="en-GB"/>
+        </w:rPr>
+      </w:pPr>
+      <w:ins w:id="21" w:author="Dominique Makowski" w:date="2023-08-15T15:55:00Z">
+        <w:r>
+          <w:rPr>
+            <w:rFonts w:ascii="Times New Roman" w:eastAsia="Times New Roman" w:hAnsi="Times New Roman" w:cs="Times New Roman"/>
+            <w:sz w:val="24"/>
+            <w:szCs w:val="24"/>
+            <w:lang w:eastAsia="en-GB"/>
+          </w:rPr>
+          <w:t>Hypothesis 2 (Direction Hypothesis): Stronger difference between the “</w:t>
+        </w:r>
+      </w:ins>
+      <w:ins w:id="22" w:author="Dominique Makowski" w:date="2023-08-15T15:56:00Z">
+        <w:r>
+          <w:rPr>
+            <w:rFonts w:ascii="Times New Roman" w:eastAsia="Times New Roman" w:hAnsi="Times New Roman" w:cs="Times New Roman"/>
+            <w:sz w:val="24"/>
+            <w:szCs w:val="24"/>
+            <w:lang w:eastAsia="en-GB"/>
+          </w:rPr>
+          <w:t>mindfulness</w:t>
+        </w:r>
+      </w:ins>
+      <w:ins w:id="23" w:author="Dominique Makowski" w:date="2023-08-15T15:55:00Z">
+        <w:r>
+          <w:rPr>
+            <w:rFonts w:ascii="Times New Roman" w:eastAsia="Times New Roman" w:hAnsi="Times New Roman" w:cs="Times New Roman"/>
+            <w:sz w:val="24"/>
+            <w:szCs w:val="24"/>
+            <w:lang w:eastAsia="en-GB"/>
+          </w:rPr>
+          <w:t>”</w:t>
+        </w:r>
+      </w:ins>
+      <w:ins w:id="24" w:author="Dominique Makowski" w:date="2023-08-15T15:56:00Z">
+        <w:r>
+          <w:rPr>
+            <w:rFonts w:ascii="Times New Roman" w:eastAsia="Times New Roman" w:hAnsi="Times New Roman" w:cs="Times New Roman"/>
+            <w:sz w:val="24"/>
+            <w:szCs w:val="24"/>
+            <w:lang w:eastAsia="en-GB"/>
+          </w:rPr>
+          <w:t xml:space="preserve"> and baseline conditions than between the “hypnosis” and the baseline condition.</w:t>
+        </w:r>
+      </w:ins>
+    </w:p>
+    <w:p>
+      <w:pPr>
+        <w:pStyle w:val="ListParagraph"/>
+        <w:numPr>
+          <w:ilvl w:val="0"/>
+          <w:numId w:val="3"/>
+        </w:numPr>
+        <w:spacing w:before="100" w:beforeAutospacing="1" w:after="100" w:afterAutospacing="1" w:line="240" w:lineRule="auto"/>
+        <w:rPr>
+          <w:rFonts w:ascii="Times New Roman" w:eastAsia="Times New Roman" w:hAnsi="Times New Roman" w:cs="Times New Roman"/>
+          <w:sz w:val="24"/>
+          <w:szCs w:val="24"/>
+          <w:lang w:eastAsia="en-GB"/>
+          <w:rPrChange w:id="25" w:author="Dominique Makowski" w:date="2023-08-15T15:54:00Z">
+            <w:rPr>
+              <w:lang w:eastAsia="en-GB"/>
+            </w:rPr>
+          </w:rPrChange>
+        </w:rPr>
+        <w:pPrChange w:id="26" w:author="Dominique Makowski" w:date="2023-08-15T15:54:00Z">
+          <w:pPr>
+            <w:spacing w:before="100" w:beforeAutospacing="1" w:after="100" w:afterAutospacing="1" w:line="240" w:lineRule="auto"/>
+          </w:pPr>
+        </w:pPrChange>
+      </w:pPr>
+      <w:ins w:id="27" w:author="Dominique Makowski" w:date="2023-08-15T15:56:00Z">
+        <w:r>
+          <w:rPr>
+            <w:rFonts w:ascii="Times New Roman" w:eastAsia="Times New Roman" w:hAnsi="Times New Roman" w:cs="Times New Roman"/>
+            <w:sz w:val="24"/>
+            <w:szCs w:val="24"/>
+            <w:lang w:eastAsia="en-GB"/>
+          </w:rPr>
+          <w:t>Hypothesis 3: Stronger subjective effect of the “hypno</w:t>
+        </w:r>
+      </w:ins>
+      <w:ins w:id="28" w:author="Dominique Makowski" w:date="2023-08-15T15:57:00Z">
+        <w:r>
+          <w:rPr>
+            <w:rFonts w:ascii="Times New Roman" w:eastAsia="Times New Roman" w:hAnsi="Times New Roman" w:cs="Times New Roman"/>
+            <w:sz w:val="24"/>
+            <w:szCs w:val="24"/>
+            <w:lang w:eastAsia="en-GB"/>
+          </w:rPr>
+          <w:t>sis” condition than the “mindfulness” condition.</w:t>
+        </w:r>
+      </w:ins>
     </w:p>
     <w:p>
       <w:pPr>
@@ -799,7 +1097,47 @@
           <w:szCs w:val="24"/>
           <w:lang w:eastAsia="en-GB"/>
         </w:rPr>
-        <w:t xml:space="preserve">The study design for this research project is a between-subjects design with two experimental conditions: the "explicit attentional instructions" condition and the "implicit attentional instructions" condition. Participants will be randomly assigned to one of these two conditions, ensuring that each participant has an equal chance of being assigned to either group. Each participant will experience only one of the experimental conditions, either the "explicit attentional instructions" or the "implicit attentional instructions" condition. This design is chosen to avoid potential carryover effects or order effects that might occur in a within-subjects design. To ensure the groups are comparable at the start of the experiment, random assignment of participants to the two conditions will be conducted. This helps minimize systematic differences between the groups, increasing the internal validity of the study. </w:t>
+        <w:t>The study design for this research project is a between-subjects design with two experimental conditions: the "explicit attentional instructions"</w:t>
+      </w:r>
+      <w:ins w:id="29" w:author="Dominique Makowski" w:date="2023-08-15T15:58:00Z">
+        <w:r>
+          <w:rPr>
+            <w:rFonts w:ascii="Times New Roman" w:eastAsia="Times New Roman" w:hAnsi="Times New Roman" w:cs="Times New Roman"/>
+            <w:sz w:val="24"/>
+            <w:szCs w:val="24"/>
+            <w:lang w:eastAsia="en-GB"/>
+          </w:rPr>
+          <w:t xml:space="preserve"> (mindfulness-like)</w:t>
+        </w:r>
+      </w:ins>
+      <w:r>
+        <w:rPr>
+          <w:rFonts w:ascii="Times New Roman" w:eastAsia="Times New Roman" w:hAnsi="Times New Roman" w:cs="Times New Roman"/>
+          <w:sz w:val="24"/>
+          <w:szCs w:val="24"/>
+          <w:lang w:eastAsia="en-GB"/>
+        </w:rPr>
+        <w:t xml:space="preserve"> condition and the "implicit attentional instructions" </w:t>
+      </w:r>
+      <w:ins w:id="30" w:author="Dominique Makowski" w:date="2023-08-15T15:58:00Z">
+        <w:r>
+          <w:rPr>
+            <w:rFonts w:ascii="Times New Roman" w:eastAsia="Times New Roman" w:hAnsi="Times New Roman" w:cs="Times New Roman"/>
+            <w:sz w:val="24"/>
+            <w:szCs w:val="24"/>
+            <w:lang w:eastAsia="en-GB"/>
+          </w:rPr>
+          <w:t xml:space="preserve">(hypnosis-like) </w:t>
+        </w:r>
+      </w:ins>
+      <w:r>
+        <w:rPr>
+          <w:rFonts w:ascii="Times New Roman" w:eastAsia="Times New Roman" w:hAnsi="Times New Roman" w:cs="Times New Roman"/>
+          <w:sz w:val="24"/>
+          <w:szCs w:val="24"/>
+          <w:lang w:eastAsia="en-GB"/>
+        </w:rPr>
+        <w:t xml:space="preserve">condition. Participants will be randomly assigned to one of these two conditions, ensuring that each participant has an equal chance of being assigned to either group. Each participant will experience only one of the experimental conditions, either the "explicit attentional instructions" or the "implicit attentional instructions" condition. This design is chosen to avoid potential carryover effects or order effects that might occur in a within-subjects design. To ensure the groups are comparable at the start of the experiment, random assignment of participants to the two conditions will be conducted. This helps minimize systematic differences between the groups, increasing the internal validity of the study. </w:t>
       </w:r>
     </w:p>
     <w:p>
@@ -839,6 +1177,7 @@
           <w:szCs w:val="24"/>
           <w:lang w:eastAsia="en-GB"/>
         </w:rPr>
+        <w:lastRenderedPageBreak/>
         <w:t xml:space="preserve">No files </w:t>
       </w:r>
       <w:proofErr w:type="gramStart"/>
@@ -924,228 +1263,337 @@
           <w:szCs w:val="36"/>
           <w:lang w:eastAsia="en-GB"/>
         </w:rPr>
+        <w:t xml:space="preserve">Sampling Plan </w:t>
+      </w:r>
+    </w:p>
+    <w:p>
+      <w:pPr>
+        <w:spacing w:before="100" w:beforeAutospacing="1" w:after="100" w:afterAutospacing="1" w:line="240" w:lineRule="auto"/>
+        <w:rPr>
+          <w:rFonts w:ascii="Times New Roman" w:eastAsia="Times New Roman" w:hAnsi="Times New Roman" w:cs="Times New Roman"/>
+          <w:sz w:val="24"/>
+          <w:szCs w:val="24"/>
+          <w:lang w:eastAsia="en-GB"/>
+        </w:rPr>
+      </w:pPr>
+      <w:r>
+        <w:rPr>
+          <w:rFonts w:ascii="Times New Roman" w:eastAsia="Times New Roman" w:hAnsi="Times New Roman" w:cs="Times New Roman"/>
+          <w:sz w:val="24"/>
+          <w:szCs w:val="24"/>
+          <w:lang w:eastAsia="en-GB"/>
+        </w:rPr>
+        <w:t>Existing Data</w:t>
+      </w:r>
+    </w:p>
+    <w:p>
+      <w:pPr>
+        <w:spacing w:before="100" w:beforeAutospacing="1" w:after="100" w:afterAutospacing="1" w:line="240" w:lineRule="auto"/>
+        <w:rPr>
+          <w:rFonts w:ascii="Times New Roman" w:eastAsia="Times New Roman" w:hAnsi="Times New Roman" w:cs="Times New Roman"/>
+          <w:sz w:val="24"/>
+          <w:szCs w:val="24"/>
+          <w:lang w:eastAsia="en-GB"/>
+        </w:rPr>
+      </w:pPr>
+      <w:r>
+        <w:rPr>
+          <w:rFonts w:ascii="Times New Roman" w:eastAsia="Times New Roman" w:hAnsi="Times New Roman" w:cs="Times New Roman"/>
+          <w:sz w:val="24"/>
+          <w:szCs w:val="24"/>
+          <w:lang w:eastAsia="en-GB"/>
+        </w:rPr>
+        <w:t>Registration prior to creation of data</w:t>
+      </w:r>
+    </w:p>
+    <w:p>
+      <w:pPr>
+        <w:spacing w:before="100" w:beforeAutospacing="1" w:after="100" w:afterAutospacing="1" w:line="240" w:lineRule="auto"/>
+        <w:rPr>
+          <w:rFonts w:ascii="Times New Roman" w:eastAsia="Times New Roman" w:hAnsi="Times New Roman" w:cs="Times New Roman"/>
+          <w:sz w:val="24"/>
+          <w:szCs w:val="24"/>
+          <w:lang w:eastAsia="en-GB"/>
+        </w:rPr>
+      </w:pPr>
+      <w:r>
+        <w:rPr>
+          <w:rFonts w:ascii="Times New Roman" w:eastAsia="Times New Roman" w:hAnsi="Times New Roman" w:cs="Times New Roman"/>
+          <w:sz w:val="24"/>
+          <w:szCs w:val="24"/>
+          <w:lang w:eastAsia="en-GB"/>
+        </w:rPr>
+        <w:t>Explanation of existing data</w:t>
+      </w:r>
+    </w:p>
+    <w:p>
+      <w:pPr>
+        <w:spacing w:before="100" w:beforeAutospacing="1" w:after="100" w:afterAutospacing="1" w:line="240" w:lineRule="auto"/>
+        <w:rPr>
+          <w:rFonts w:ascii="Times New Roman" w:eastAsia="Times New Roman" w:hAnsi="Times New Roman" w:cs="Times New Roman"/>
+          <w:sz w:val="24"/>
+          <w:szCs w:val="24"/>
+          <w:lang w:eastAsia="en-GB"/>
+        </w:rPr>
+      </w:pPr>
+      <w:r>
+        <w:rPr>
+          <w:rFonts w:ascii="Times New Roman" w:eastAsia="Times New Roman" w:hAnsi="Times New Roman" w:cs="Times New Roman"/>
+          <w:sz w:val="24"/>
+          <w:szCs w:val="24"/>
+          <w:lang w:eastAsia="en-GB"/>
+        </w:rPr>
+        <w:t>No response</w:t>
+      </w:r>
+    </w:p>
+    <w:p>
+      <w:pPr>
+        <w:spacing w:before="100" w:beforeAutospacing="1" w:after="100" w:afterAutospacing="1" w:line="240" w:lineRule="auto"/>
+        <w:rPr>
+          <w:rFonts w:ascii="Times New Roman" w:eastAsia="Times New Roman" w:hAnsi="Times New Roman" w:cs="Times New Roman"/>
+          <w:sz w:val="24"/>
+          <w:szCs w:val="24"/>
+          <w:lang w:eastAsia="en-GB"/>
+        </w:rPr>
+      </w:pPr>
+      <w:r>
+        <w:rPr>
+          <w:rFonts w:ascii="Times New Roman" w:eastAsia="Times New Roman" w:hAnsi="Times New Roman" w:cs="Times New Roman"/>
+          <w:sz w:val="24"/>
+          <w:szCs w:val="24"/>
+          <w:lang w:eastAsia="en-GB"/>
+        </w:rPr>
+        <w:t>Data collection procedures</w:t>
+      </w:r>
+    </w:p>
+    <w:p>
+      <w:pPr>
+        <w:spacing w:before="100" w:beforeAutospacing="1" w:after="100" w:afterAutospacing="1" w:line="240" w:lineRule="auto"/>
+        <w:rPr>
+          <w:rFonts w:ascii="Times New Roman" w:eastAsia="Times New Roman" w:hAnsi="Times New Roman" w:cs="Times New Roman"/>
+          <w:sz w:val="24"/>
+          <w:szCs w:val="24"/>
+          <w:lang w:eastAsia="en-GB"/>
+        </w:rPr>
+      </w:pPr>
+      <w:r>
+        <w:rPr>
+          <w:rFonts w:ascii="Times New Roman" w:eastAsia="Times New Roman" w:hAnsi="Times New Roman" w:cs="Times New Roman"/>
+          <w:sz w:val="24"/>
+          <w:szCs w:val="24"/>
+          <w:lang w:eastAsia="en-GB"/>
+        </w:rPr>
+        <w:t xml:space="preserve">Data Collection Procedures: </w:t>
+      </w:r>
+    </w:p>
+    <w:p>
+      <w:pPr>
+        <w:spacing w:before="100" w:beforeAutospacing="1" w:after="100" w:afterAutospacing="1" w:line="240" w:lineRule="auto"/>
+        <w:rPr>
+          <w:rFonts w:ascii="Times New Roman" w:eastAsia="Times New Roman" w:hAnsi="Times New Roman" w:cs="Times New Roman"/>
+          <w:sz w:val="24"/>
+          <w:szCs w:val="24"/>
+          <w:lang w:eastAsia="en-GB"/>
+        </w:rPr>
+      </w:pPr>
+      <w:r>
+        <w:rPr>
+          <w:rFonts w:ascii="Times New Roman" w:eastAsia="Times New Roman" w:hAnsi="Times New Roman" w:cs="Times New Roman"/>
+          <w:sz w:val="24"/>
+          <w:szCs w:val="24"/>
+          <w:lang w:eastAsia="en-GB"/>
+        </w:rPr>
+        <w:t>1. Population and Recruitment: The study aims to recruit a diverse population of participants. The target population will consist of individuals from various demographics, including university students and members of the community. Recruitment efforts will involve using university services, community outreach methods, and online platforms to reach potential participants.</w:t>
+      </w:r>
+    </w:p>
+    <w:p>
+      <w:pPr>
+        <w:spacing w:before="100" w:beforeAutospacing="1" w:after="100" w:afterAutospacing="1" w:line="240" w:lineRule="auto"/>
+        <w:rPr>
+          <w:rFonts w:ascii="Times New Roman" w:eastAsia="Times New Roman" w:hAnsi="Times New Roman" w:cs="Times New Roman"/>
+          <w:sz w:val="24"/>
+          <w:szCs w:val="24"/>
+          <w:lang w:eastAsia="en-GB"/>
+        </w:rPr>
+      </w:pPr>
+      <w:r>
+        <w:rPr>
+          <w:rFonts w:ascii="Times New Roman" w:eastAsia="Times New Roman" w:hAnsi="Times New Roman" w:cs="Times New Roman"/>
+          <w:sz w:val="24"/>
+          <w:szCs w:val="24"/>
+          <w:lang w:eastAsia="en-GB"/>
+        </w:rPr>
+        <w:t xml:space="preserve"> 2. Inclusion and Exclusion Criteria: To be eligible for participation, individuals must meet the following inclusion criteria: - Willingness to provide informed consent and participate in the experimental tasks. Exclusion criteria include: - Individuals under the age of 18- Inability to provide informed consent or complete the experimental tasks.</w:t>
+      </w:r>
+    </w:p>
+    <w:p>
+      <w:pPr>
+        <w:spacing w:before="100" w:beforeAutospacing="1" w:after="100" w:afterAutospacing="1" w:line="240" w:lineRule="auto"/>
+        <w:rPr>
+          <w:rFonts w:ascii="Times New Roman" w:eastAsia="Times New Roman" w:hAnsi="Times New Roman" w:cs="Times New Roman"/>
+          <w:sz w:val="24"/>
+          <w:szCs w:val="24"/>
+          <w:lang w:eastAsia="en-GB"/>
+        </w:rPr>
+      </w:pPr>
+      <w:r>
+        <w:rPr>
+          <w:rFonts w:ascii="Times New Roman" w:eastAsia="Times New Roman" w:hAnsi="Times New Roman" w:cs="Times New Roman"/>
+          <w:sz w:val="24"/>
+          <w:szCs w:val="24"/>
+          <w:lang w:eastAsia="en-GB"/>
+        </w:rPr>
+        <w:t xml:space="preserve"> 3. Informed Consent: Before participating in the study, potential participants will receive detailed information about the research project, its purpose, potential risks, and their rights as participants. They will be asked to provide written informed consent indicating their willingness to take part in the study.</w:t>
+      </w:r>
+    </w:p>
+    <w:p>
+      <w:pPr>
+        <w:spacing w:before="100" w:beforeAutospacing="1" w:after="100" w:afterAutospacing="1" w:line="240" w:lineRule="auto"/>
+        <w:rPr>
+          <w:rFonts w:ascii="Times New Roman" w:eastAsia="Times New Roman" w:hAnsi="Times New Roman" w:cs="Times New Roman"/>
+          <w:sz w:val="24"/>
+          <w:szCs w:val="24"/>
+          <w:lang w:eastAsia="en-GB"/>
+        </w:rPr>
+      </w:pPr>
+      <w:r>
+        <w:rPr>
+          <w:rFonts w:ascii="Times New Roman" w:eastAsia="Times New Roman" w:hAnsi="Times New Roman" w:cs="Times New Roman"/>
+          <w:sz w:val="24"/>
+          <w:szCs w:val="24"/>
+          <w:lang w:eastAsia="en-GB"/>
+        </w:rPr>
+        <w:t xml:space="preserve"> 4. Study Timeline: The study timeline will be determined based on the availability of participants and researchers. It will involve different stages, including recruitment, data collection, data analysis, and report writing. The exact duration of data gathering efforts will depend on the number of participants recruited and the availability of resources.</w:t>
+      </w:r>
+    </w:p>
+    <w:p>
+      <w:pPr>
+        <w:spacing w:before="100" w:beforeAutospacing="1" w:after="100" w:afterAutospacing="1" w:line="240" w:lineRule="auto"/>
+        <w:rPr>
+          <w:rFonts w:ascii="Times New Roman" w:eastAsia="Times New Roman" w:hAnsi="Times New Roman" w:cs="Times New Roman"/>
+          <w:sz w:val="24"/>
+          <w:szCs w:val="24"/>
+          <w:lang w:eastAsia="en-GB"/>
+        </w:rPr>
+      </w:pPr>
+      <w:r>
+        <w:rPr>
+          <w:rFonts w:ascii="Times New Roman" w:eastAsia="Times New Roman" w:hAnsi="Times New Roman" w:cs="Times New Roman"/>
+          <w:sz w:val="24"/>
+          <w:szCs w:val="24"/>
+          <w:lang w:eastAsia="en-GB"/>
+        </w:rPr>
+        <w:t xml:space="preserve"> 5. Data Collection Procedures: a. Experimental Tasks: Participants will first perform an illusion reaction-time task without specific instructions as a baseline condition. Then, they will be randomly assigned to one of the two conditions: "explicit attentional instructions" or "implicit attentional instructions." In the "explicit attentional instructions" condition, participants will receive mindfulness-like audio instructions, while in the "implicit attentional instructions" condition, participants will undergo a hypnosis-like induction. During the tasks, physiological data, including cardiac activity (ECG) and EEG </w:t>
+      </w:r>
+      <w:proofErr w:type="gramStart"/>
+      <w:r>
+        <w:rPr>
+          <w:rFonts w:ascii="Times New Roman" w:eastAsia="Times New Roman" w:hAnsi="Times New Roman" w:cs="Times New Roman"/>
+          <w:sz w:val="24"/>
+          <w:szCs w:val="24"/>
+          <w:lang w:eastAsia="en-GB"/>
+        </w:rPr>
+        <w:t>data ,</w:t>
+      </w:r>
+      <w:proofErr w:type="gramEnd"/>
+      <w:r>
+        <w:rPr>
+          <w:rFonts w:ascii="Times New Roman" w:eastAsia="Times New Roman" w:hAnsi="Times New Roman" w:cs="Times New Roman"/>
+          <w:sz w:val="24"/>
+          <w:szCs w:val="24"/>
+          <w:lang w:eastAsia="en-GB"/>
+        </w:rPr>
+        <w:t xml:space="preserve"> will be collected using non-intrusive devices (BITalino and Muse-2 EEG headband). b. Questionnaires: Participants </w:t>
+      </w:r>
+      <w:r>
+        <w:rPr>
+          <w:rFonts w:ascii="Times New Roman" w:eastAsia="Times New Roman" w:hAnsi="Times New Roman" w:cs="Times New Roman"/>
+          <w:sz w:val="24"/>
+          <w:szCs w:val="24"/>
+          <w:lang w:eastAsia="en-GB"/>
+        </w:rPr>
         <w:lastRenderedPageBreak/>
-        <w:t xml:space="preserve">Sampling Plan </w:t>
-      </w:r>
-    </w:p>
-    <w:p>
-      <w:pPr>
-        <w:spacing w:before="100" w:beforeAutospacing="1" w:after="100" w:afterAutospacing="1" w:line="240" w:lineRule="auto"/>
-        <w:rPr>
-          <w:rFonts w:ascii="Times New Roman" w:eastAsia="Times New Roman" w:hAnsi="Times New Roman" w:cs="Times New Roman"/>
-          <w:sz w:val="24"/>
-          <w:szCs w:val="24"/>
-          <w:lang w:eastAsia="en-GB"/>
-        </w:rPr>
-      </w:pPr>
-      <w:r>
-        <w:rPr>
-          <w:rFonts w:ascii="Times New Roman" w:eastAsia="Times New Roman" w:hAnsi="Times New Roman" w:cs="Times New Roman"/>
-          <w:sz w:val="24"/>
-          <w:szCs w:val="24"/>
-          <w:lang w:eastAsia="en-GB"/>
-        </w:rPr>
-        <w:t>Existing Data</w:t>
-      </w:r>
-    </w:p>
-    <w:p>
-      <w:pPr>
-        <w:spacing w:before="100" w:beforeAutospacing="1" w:after="100" w:afterAutospacing="1" w:line="240" w:lineRule="auto"/>
-        <w:rPr>
-          <w:rFonts w:ascii="Times New Roman" w:eastAsia="Times New Roman" w:hAnsi="Times New Roman" w:cs="Times New Roman"/>
-          <w:sz w:val="24"/>
-          <w:szCs w:val="24"/>
-          <w:lang w:eastAsia="en-GB"/>
-        </w:rPr>
-      </w:pPr>
-      <w:r>
-        <w:rPr>
-          <w:rFonts w:ascii="Times New Roman" w:eastAsia="Times New Roman" w:hAnsi="Times New Roman" w:cs="Times New Roman"/>
-          <w:sz w:val="24"/>
-          <w:szCs w:val="24"/>
-          <w:lang w:eastAsia="en-GB"/>
-        </w:rPr>
-        <w:t>Registration prior to creation of data</w:t>
-      </w:r>
-    </w:p>
-    <w:p>
-      <w:pPr>
-        <w:spacing w:before="100" w:beforeAutospacing="1" w:after="100" w:afterAutospacing="1" w:line="240" w:lineRule="auto"/>
-        <w:rPr>
-          <w:rFonts w:ascii="Times New Roman" w:eastAsia="Times New Roman" w:hAnsi="Times New Roman" w:cs="Times New Roman"/>
-          <w:sz w:val="24"/>
-          <w:szCs w:val="24"/>
-          <w:lang w:eastAsia="en-GB"/>
-        </w:rPr>
-      </w:pPr>
-      <w:r>
-        <w:rPr>
-          <w:rFonts w:ascii="Times New Roman" w:eastAsia="Times New Roman" w:hAnsi="Times New Roman" w:cs="Times New Roman"/>
-          <w:sz w:val="24"/>
-          <w:szCs w:val="24"/>
-          <w:lang w:eastAsia="en-GB"/>
-        </w:rPr>
-        <w:t>Explanation of existing data</w:t>
-      </w:r>
-    </w:p>
-    <w:p>
-      <w:pPr>
-        <w:spacing w:before="100" w:beforeAutospacing="1" w:after="100" w:afterAutospacing="1" w:line="240" w:lineRule="auto"/>
-        <w:rPr>
-          <w:rFonts w:ascii="Times New Roman" w:eastAsia="Times New Roman" w:hAnsi="Times New Roman" w:cs="Times New Roman"/>
-          <w:sz w:val="24"/>
-          <w:szCs w:val="24"/>
-          <w:lang w:eastAsia="en-GB"/>
-        </w:rPr>
-      </w:pPr>
-      <w:r>
-        <w:rPr>
-          <w:rFonts w:ascii="Times New Roman" w:eastAsia="Times New Roman" w:hAnsi="Times New Roman" w:cs="Times New Roman"/>
-          <w:sz w:val="24"/>
-          <w:szCs w:val="24"/>
-          <w:lang w:eastAsia="en-GB"/>
-        </w:rPr>
-        <w:t>No response</w:t>
-      </w:r>
-    </w:p>
-    <w:p>
-      <w:pPr>
-        <w:spacing w:before="100" w:beforeAutospacing="1" w:after="100" w:afterAutospacing="1" w:line="240" w:lineRule="auto"/>
-        <w:rPr>
-          <w:rFonts w:ascii="Times New Roman" w:eastAsia="Times New Roman" w:hAnsi="Times New Roman" w:cs="Times New Roman"/>
-          <w:sz w:val="24"/>
-          <w:szCs w:val="24"/>
-          <w:lang w:eastAsia="en-GB"/>
-        </w:rPr>
-      </w:pPr>
-      <w:r>
-        <w:rPr>
-          <w:rFonts w:ascii="Times New Roman" w:eastAsia="Times New Roman" w:hAnsi="Times New Roman" w:cs="Times New Roman"/>
-          <w:sz w:val="24"/>
-          <w:szCs w:val="24"/>
-          <w:lang w:eastAsia="en-GB"/>
-        </w:rPr>
-        <w:t>Data collection procedures</w:t>
-      </w:r>
-    </w:p>
-    <w:p>
-      <w:pPr>
-        <w:spacing w:before="100" w:beforeAutospacing="1" w:after="100" w:afterAutospacing="1" w:line="240" w:lineRule="auto"/>
-        <w:rPr>
-          <w:rFonts w:ascii="Times New Roman" w:eastAsia="Times New Roman" w:hAnsi="Times New Roman" w:cs="Times New Roman"/>
-          <w:sz w:val="24"/>
-          <w:szCs w:val="24"/>
-          <w:lang w:eastAsia="en-GB"/>
-        </w:rPr>
-      </w:pPr>
-      <w:r>
-        <w:rPr>
-          <w:rFonts w:ascii="Times New Roman" w:eastAsia="Times New Roman" w:hAnsi="Times New Roman" w:cs="Times New Roman"/>
-          <w:sz w:val="24"/>
-          <w:szCs w:val="24"/>
-          <w:lang w:eastAsia="en-GB"/>
-        </w:rPr>
-        <w:t xml:space="preserve">Data Collection Procedures: </w:t>
-      </w:r>
-    </w:p>
-    <w:p>
-      <w:pPr>
-        <w:spacing w:before="100" w:beforeAutospacing="1" w:after="100" w:afterAutospacing="1" w:line="240" w:lineRule="auto"/>
-        <w:rPr>
-          <w:rFonts w:ascii="Times New Roman" w:eastAsia="Times New Roman" w:hAnsi="Times New Roman" w:cs="Times New Roman"/>
-          <w:sz w:val="24"/>
-          <w:szCs w:val="24"/>
-          <w:lang w:eastAsia="en-GB"/>
-        </w:rPr>
-      </w:pPr>
-      <w:r>
-        <w:rPr>
-          <w:rFonts w:ascii="Times New Roman" w:eastAsia="Times New Roman" w:hAnsi="Times New Roman" w:cs="Times New Roman"/>
-          <w:sz w:val="24"/>
-          <w:szCs w:val="24"/>
-          <w:lang w:eastAsia="en-GB"/>
-        </w:rPr>
-        <w:t>1. Population and Recruitment: The study aims to recruit a diverse population of participants. The target population will consist of individuals from various demographics, including university students and members of the community. Recruitment efforts will involve using university services, community outreach methods, and online platforms to reach potential participants.</w:t>
-      </w:r>
-    </w:p>
-    <w:p>
-      <w:pPr>
-        <w:spacing w:before="100" w:beforeAutospacing="1" w:after="100" w:afterAutospacing="1" w:line="240" w:lineRule="auto"/>
-        <w:rPr>
-          <w:rFonts w:ascii="Times New Roman" w:eastAsia="Times New Roman" w:hAnsi="Times New Roman" w:cs="Times New Roman"/>
-          <w:sz w:val="24"/>
-          <w:szCs w:val="24"/>
-          <w:lang w:eastAsia="en-GB"/>
-        </w:rPr>
-      </w:pPr>
-      <w:r>
-        <w:rPr>
-          <w:rFonts w:ascii="Times New Roman" w:eastAsia="Times New Roman" w:hAnsi="Times New Roman" w:cs="Times New Roman"/>
-          <w:sz w:val="24"/>
-          <w:szCs w:val="24"/>
-          <w:lang w:eastAsia="en-GB"/>
-        </w:rPr>
-        <w:t xml:space="preserve"> 2. Inclusion and Exclusion Criteria: To be eligible for participation, individuals must meet the following inclusion criteria: - Willingness to provide informed consent and participate in the experimental tasks. Exclusion criteria include: - Individuals under the age of 18- Inability to provide informed consent or complete the experimental tasks.</w:t>
-      </w:r>
-    </w:p>
-    <w:p>
-      <w:pPr>
-        <w:spacing w:before="100" w:beforeAutospacing="1" w:after="100" w:afterAutospacing="1" w:line="240" w:lineRule="auto"/>
-        <w:rPr>
-          <w:rFonts w:ascii="Times New Roman" w:eastAsia="Times New Roman" w:hAnsi="Times New Roman" w:cs="Times New Roman"/>
-          <w:sz w:val="24"/>
-          <w:szCs w:val="24"/>
-          <w:lang w:eastAsia="en-GB"/>
-        </w:rPr>
-      </w:pPr>
-      <w:r>
-        <w:rPr>
-          <w:rFonts w:ascii="Times New Roman" w:eastAsia="Times New Roman" w:hAnsi="Times New Roman" w:cs="Times New Roman"/>
-          <w:sz w:val="24"/>
-          <w:szCs w:val="24"/>
-          <w:lang w:eastAsia="en-GB"/>
-        </w:rPr>
-        <w:t xml:space="preserve"> 3. Informed Consent: Before participating in the study, potential participants will receive detailed information about the research project, its purpose, potential risks, and their rights as participants. They will be asked to provide written informed consent indicating their willingness to take part in the study.</w:t>
-      </w:r>
-    </w:p>
-    <w:p>
-      <w:pPr>
-        <w:spacing w:before="100" w:beforeAutospacing="1" w:after="100" w:afterAutospacing="1" w:line="240" w:lineRule="auto"/>
-        <w:rPr>
-          <w:rFonts w:ascii="Times New Roman" w:eastAsia="Times New Roman" w:hAnsi="Times New Roman" w:cs="Times New Roman"/>
-          <w:sz w:val="24"/>
-          <w:szCs w:val="24"/>
-          <w:lang w:eastAsia="en-GB"/>
-        </w:rPr>
-      </w:pPr>
-      <w:r>
-        <w:rPr>
-          <w:rFonts w:ascii="Times New Roman" w:eastAsia="Times New Roman" w:hAnsi="Times New Roman" w:cs="Times New Roman"/>
-          <w:sz w:val="24"/>
-          <w:szCs w:val="24"/>
-          <w:lang w:eastAsia="en-GB"/>
-        </w:rPr>
-        <w:t xml:space="preserve"> 4. Study Timeline: The study timeline will be determined based on the availability of participants and researchers. It will involve different stages, including recruitment, data collection, data analysis, and report writing. The exact duration of data gathering efforts will depend on the number of participants recruited and the availability of resources.</w:t>
-      </w:r>
-    </w:p>
-    <w:p>
-      <w:pPr>
-        <w:spacing w:before="100" w:beforeAutospacing="1" w:after="100" w:afterAutospacing="1" w:line="240" w:lineRule="auto"/>
-        <w:rPr>
-          <w:rFonts w:ascii="Times New Roman" w:eastAsia="Times New Roman" w:hAnsi="Times New Roman" w:cs="Times New Roman"/>
-          <w:sz w:val="24"/>
-          <w:szCs w:val="24"/>
-          <w:lang w:eastAsia="en-GB"/>
-        </w:rPr>
-      </w:pPr>
-      <w:r>
-        <w:rPr>
-          <w:rFonts w:ascii="Times New Roman" w:eastAsia="Times New Roman" w:hAnsi="Times New Roman" w:cs="Times New Roman"/>
-          <w:sz w:val="24"/>
-          <w:szCs w:val="24"/>
-          <w:lang w:eastAsia="en-GB"/>
-        </w:rPr>
-        <w:t xml:space="preserve"> 5. Data Collection Procedures: a. Experimental Tasks: Participants will first perform an illusion reaction-time task without specific instructions as a baseline condition. Then, they will be randomly assigned to one of the two conditions: "explicit attentional instructions" or "implicit attentional instructions." In the "explicit attentional instructions" condition, participants will receive mindfulness-like audio instructions, while in the "implicit attentional instructions" condition, participants will undergo a hypnosis-like induction. During the tasks, physiological data, including cardiac activity (ECG) and EEG </w:t>
+        <w:t xml:space="preserve">will be asked to complete different questionnaires, including the mini-IPIP6 and PID-5, before and after the experimental tasks. These questionnaires will assess normal and maladaptive personality traits. </w:t>
+      </w:r>
+    </w:p>
+    <w:p>
+      <w:pPr>
+        <w:spacing w:before="100" w:beforeAutospacing="1" w:after="100" w:afterAutospacing="1" w:line="240" w:lineRule="auto"/>
+        <w:rPr>
+          <w:rFonts w:ascii="Times New Roman" w:eastAsia="Times New Roman" w:hAnsi="Times New Roman" w:cs="Times New Roman"/>
+          <w:sz w:val="24"/>
+          <w:szCs w:val="24"/>
+          <w:lang w:eastAsia="en-GB"/>
+        </w:rPr>
+      </w:pPr>
+      <w:r>
+        <w:rPr>
+          <w:rFonts w:ascii="Times New Roman" w:eastAsia="Times New Roman" w:hAnsi="Times New Roman" w:cs="Times New Roman"/>
+          <w:sz w:val="24"/>
+          <w:szCs w:val="24"/>
+          <w:lang w:eastAsia="en-GB"/>
+        </w:rPr>
+        <w:t xml:space="preserve">6. Participant Compensation: Participants will be compensated for their time and participation. The compensation will be provided in accordance with the university's guidelines and regulations. </w:t>
+      </w:r>
+    </w:p>
+    <w:p>
+      <w:pPr>
+        <w:spacing w:before="100" w:beforeAutospacing="1" w:after="100" w:afterAutospacing="1" w:line="240" w:lineRule="auto"/>
+        <w:rPr>
+          <w:rFonts w:ascii="Times New Roman" w:eastAsia="Times New Roman" w:hAnsi="Times New Roman" w:cs="Times New Roman"/>
+          <w:sz w:val="24"/>
+          <w:szCs w:val="24"/>
+          <w:lang w:eastAsia="en-GB"/>
+        </w:rPr>
+      </w:pPr>
+      <w:r>
+        <w:rPr>
+          <w:rFonts w:ascii="Times New Roman" w:eastAsia="Times New Roman" w:hAnsi="Times New Roman" w:cs="Times New Roman"/>
+          <w:sz w:val="24"/>
+          <w:szCs w:val="24"/>
+          <w:lang w:eastAsia="en-GB"/>
+        </w:rPr>
+        <w:t xml:space="preserve">7. Data Handling and Privacy: Data collected during the study will be anonymized and securely stored. Participants' personal information will be kept confidential, and data will only be accessible to authorized researchers involved in the study. </w:t>
+      </w:r>
+    </w:p>
+    <w:p>
+      <w:pPr>
+        <w:spacing w:before="100" w:beforeAutospacing="1" w:after="100" w:afterAutospacing="1" w:line="240" w:lineRule="auto"/>
+        <w:rPr>
+          <w:rFonts w:ascii="Times New Roman" w:eastAsia="Times New Roman" w:hAnsi="Times New Roman" w:cs="Times New Roman"/>
+          <w:sz w:val="24"/>
+          <w:szCs w:val="24"/>
+          <w:lang w:eastAsia="en-GB"/>
+        </w:rPr>
+      </w:pPr>
+      <w:r>
+        <w:rPr>
+          <w:rFonts w:ascii="Times New Roman" w:eastAsia="Times New Roman" w:hAnsi="Times New Roman" w:cs="Times New Roman"/>
+          <w:sz w:val="24"/>
+          <w:szCs w:val="24"/>
+          <w:lang w:eastAsia="en-GB"/>
+        </w:rPr>
+        <w:t>8. Debriefing: After completing the experimental tasks, participants will undergo a thorough debriefing, where they will be provided with more information about the study's purpose and the expected outcomes. They will have the opportunity to ask questions and receive additional clarification as needed. Overall, the data collection procedures will adhere to ethical guidelines, ensuring participant privacy, informed consent, and careful handling of data throughout the study.</w:t>
+      </w:r>
+    </w:p>
+    <w:p>
+      <w:pPr>
+        <w:spacing w:before="100" w:beforeAutospacing="1" w:after="100" w:afterAutospacing="1" w:line="240" w:lineRule="auto"/>
+        <w:rPr>
+          <w:rFonts w:ascii="Times New Roman" w:eastAsia="Times New Roman" w:hAnsi="Times New Roman" w:cs="Times New Roman"/>
+          <w:sz w:val="24"/>
+          <w:szCs w:val="24"/>
+          <w:lang w:eastAsia="en-GB"/>
+        </w:rPr>
+      </w:pPr>
+      <w:r>
+        <w:rPr>
+          <w:rFonts w:ascii="Times New Roman" w:eastAsia="Times New Roman" w:hAnsi="Times New Roman" w:cs="Times New Roman"/>
+          <w:sz w:val="24"/>
+          <w:szCs w:val="24"/>
+          <w:lang w:eastAsia="en-GB"/>
+        </w:rPr>
+        <w:t xml:space="preserve">No files </w:t>
       </w:r>
       <w:proofErr w:type="gramStart"/>
       <w:r>
@@ -1155,7 +1603,7 @@
           <w:szCs w:val="24"/>
           <w:lang w:eastAsia="en-GB"/>
         </w:rPr>
-        <w:t>data ,</w:t>
+        <w:t>selected</w:t>
       </w:r>
       <w:proofErr w:type="gramEnd"/>
       <w:r>
@@ -1165,107 +1613,6 @@
           <w:szCs w:val="24"/>
           <w:lang w:eastAsia="en-GB"/>
         </w:rPr>
-        <w:t xml:space="preserve"> will be collected using non-intrusive devices (BITalino and Muse-2 EEG headband). b. Questionnaires: Participants will be asked to complete different questionnaires, including the mini-IPIP6 and PID-5, before and after the experimental tasks. These questionnaires will assess normal and maladaptive personality traits. </w:t>
-      </w:r>
-    </w:p>
-    <w:p>
-      <w:pPr>
-        <w:spacing w:before="100" w:beforeAutospacing="1" w:after="100" w:afterAutospacing="1" w:line="240" w:lineRule="auto"/>
-        <w:rPr>
-          <w:rFonts w:ascii="Times New Roman" w:eastAsia="Times New Roman" w:hAnsi="Times New Roman" w:cs="Times New Roman"/>
-          <w:sz w:val="24"/>
-          <w:szCs w:val="24"/>
-          <w:lang w:eastAsia="en-GB"/>
-        </w:rPr>
-      </w:pPr>
-      <w:r>
-        <w:rPr>
-          <w:rFonts w:ascii="Times New Roman" w:eastAsia="Times New Roman" w:hAnsi="Times New Roman" w:cs="Times New Roman"/>
-          <w:sz w:val="24"/>
-          <w:szCs w:val="24"/>
-          <w:lang w:eastAsia="en-GB"/>
-        </w:rPr>
-        <w:lastRenderedPageBreak/>
-        <w:t xml:space="preserve">6. Participant Compensation: Participants will be compensated for their time and participation. The compensation will be provided in accordance with the university's guidelines and regulations. </w:t>
-      </w:r>
-    </w:p>
-    <w:p>
-      <w:pPr>
-        <w:spacing w:before="100" w:beforeAutospacing="1" w:after="100" w:afterAutospacing="1" w:line="240" w:lineRule="auto"/>
-        <w:rPr>
-          <w:rFonts w:ascii="Times New Roman" w:eastAsia="Times New Roman" w:hAnsi="Times New Roman" w:cs="Times New Roman"/>
-          <w:sz w:val="24"/>
-          <w:szCs w:val="24"/>
-          <w:lang w:eastAsia="en-GB"/>
-        </w:rPr>
-      </w:pPr>
-      <w:r>
-        <w:rPr>
-          <w:rFonts w:ascii="Times New Roman" w:eastAsia="Times New Roman" w:hAnsi="Times New Roman" w:cs="Times New Roman"/>
-          <w:sz w:val="24"/>
-          <w:szCs w:val="24"/>
-          <w:lang w:eastAsia="en-GB"/>
-        </w:rPr>
-        <w:t xml:space="preserve">7. Data Handling and Privacy: Data collected during the study will be anonymized and securely stored. Participants' personal information will be kept confidential, and data will only be accessible to authorized researchers involved in the study. </w:t>
-      </w:r>
-    </w:p>
-    <w:p>
-      <w:pPr>
-        <w:spacing w:before="100" w:beforeAutospacing="1" w:after="100" w:afterAutospacing="1" w:line="240" w:lineRule="auto"/>
-        <w:rPr>
-          <w:rFonts w:ascii="Times New Roman" w:eastAsia="Times New Roman" w:hAnsi="Times New Roman" w:cs="Times New Roman"/>
-          <w:sz w:val="24"/>
-          <w:szCs w:val="24"/>
-          <w:lang w:eastAsia="en-GB"/>
-        </w:rPr>
-      </w:pPr>
-      <w:r>
-        <w:rPr>
-          <w:rFonts w:ascii="Times New Roman" w:eastAsia="Times New Roman" w:hAnsi="Times New Roman" w:cs="Times New Roman"/>
-          <w:sz w:val="24"/>
-          <w:szCs w:val="24"/>
-          <w:lang w:eastAsia="en-GB"/>
-        </w:rPr>
-        <w:t>8. Debriefing: After completing the experimental tasks, participants will undergo a thorough debriefing, where they will be provided with more information about the study's purpose and the expected outcomes. They will have the opportunity to ask questions and receive additional clarification as needed. Overall, the data collection procedures will adhere to ethical guidelines, ensuring participant privacy, informed consent, and careful handling of data throughout the study.</w:t>
-      </w:r>
-    </w:p>
-    <w:p>
-      <w:pPr>
-        <w:spacing w:before="100" w:beforeAutospacing="1" w:after="100" w:afterAutospacing="1" w:line="240" w:lineRule="auto"/>
-        <w:rPr>
-          <w:rFonts w:ascii="Times New Roman" w:eastAsia="Times New Roman" w:hAnsi="Times New Roman" w:cs="Times New Roman"/>
-          <w:sz w:val="24"/>
-          <w:szCs w:val="24"/>
-          <w:lang w:eastAsia="en-GB"/>
-        </w:rPr>
-      </w:pPr>
-      <w:r>
-        <w:rPr>
-          <w:rFonts w:ascii="Times New Roman" w:eastAsia="Times New Roman" w:hAnsi="Times New Roman" w:cs="Times New Roman"/>
-          <w:sz w:val="24"/>
-          <w:szCs w:val="24"/>
-          <w:lang w:eastAsia="en-GB"/>
-        </w:rPr>
-        <w:t xml:space="preserve">No files </w:t>
-      </w:r>
-      <w:proofErr w:type="gramStart"/>
-      <w:r>
-        <w:rPr>
-          <w:rFonts w:ascii="Times New Roman" w:eastAsia="Times New Roman" w:hAnsi="Times New Roman" w:cs="Times New Roman"/>
-          <w:sz w:val="24"/>
-          <w:szCs w:val="24"/>
-          <w:lang w:eastAsia="en-GB"/>
-        </w:rPr>
-        <w:t>selected</w:t>
-      </w:r>
-      <w:proofErr w:type="gramEnd"/>
-      <w:r>
-        <w:rPr>
-          <w:rFonts w:ascii="Times New Roman" w:eastAsia="Times New Roman" w:hAnsi="Times New Roman" w:cs="Times New Roman"/>
-          <w:sz w:val="24"/>
-          <w:szCs w:val="24"/>
-          <w:lang w:eastAsia="en-GB"/>
-        </w:rPr>
         <w:t xml:space="preserve"> </w:t>
       </w:r>
     </w:p>
@@ -1306,7 +1653,47 @@
           <w:szCs w:val="24"/>
           <w:lang w:eastAsia="en-GB"/>
         </w:rPr>
-        <w:t xml:space="preserve">The sampling stage has not begun as of this pre-registration being written, due to it being a pilot study there will not be any more than 25 participants. </w:t>
+        <w:t xml:space="preserve">The sampling stage has not begun as of this pre-registration being written, due to it being a pilot study there will not be any more than </w:t>
+      </w:r>
+      <w:del w:id="31" w:author="Dominique Makowski" w:date="2023-08-15T15:59:00Z">
+        <w:r>
+          <w:rPr>
+            <w:rFonts w:ascii="Times New Roman" w:eastAsia="Times New Roman" w:hAnsi="Times New Roman" w:cs="Times New Roman"/>
+            <w:sz w:val="24"/>
+            <w:szCs w:val="24"/>
+            <w:lang w:eastAsia="en-GB"/>
+          </w:rPr>
+          <w:delText xml:space="preserve">25 </w:delText>
+        </w:r>
+      </w:del>
+      <w:ins w:id="32" w:author="Dominique Makowski" w:date="2023-08-15T15:59:00Z">
+        <w:r>
+          <w:rPr>
+            <w:rFonts w:ascii="Times New Roman" w:eastAsia="Times New Roman" w:hAnsi="Times New Roman" w:cs="Times New Roman"/>
+            <w:sz w:val="24"/>
+            <w:szCs w:val="24"/>
+            <w:lang w:eastAsia="en-GB"/>
+          </w:rPr>
+          <w:t>30</w:t>
+        </w:r>
+        <w:r>
+          <w:rPr>
+            <w:rFonts w:ascii="Times New Roman" w:eastAsia="Times New Roman" w:hAnsi="Times New Roman" w:cs="Times New Roman"/>
+            <w:sz w:val="24"/>
+            <w:szCs w:val="24"/>
+            <w:lang w:eastAsia="en-GB"/>
+          </w:rPr>
+          <w:t xml:space="preserve"> </w:t>
+        </w:r>
+      </w:ins>
+      <w:r>
+        <w:rPr>
+          <w:rFonts w:ascii="Times New Roman" w:eastAsia="Times New Roman" w:hAnsi="Times New Roman" w:cs="Times New Roman"/>
+          <w:sz w:val="24"/>
+          <w:szCs w:val="24"/>
+          <w:lang w:eastAsia="en-GB"/>
+        </w:rPr>
+        <w:t xml:space="preserve">participants. </w:t>
       </w:r>
     </w:p>
     <w:p>
@@ -1462,7 +1849,17 @@
           <w:szCs w:val="24"/>
           <w:lang w:eastAsia="en-GB"/>
         </w:rPr>
-        <w:t xml:space="preserve">Manipulated Variable: Instructional Induction "Explicit Attentional Instructions" Condition Description: Participants in this condition will receive explicit attentional instructions before performing the visual illusion task. They will be instructed to focus their attention on the perceptual judgment target (e.g., the red stimuli) and away from the distractors (e.g., the black stimuli). Induction: Participants in this condition will experience a brief mindfulness-like audio clip before the visual illusion task. The audio clip will guide them to focus on their breathing and relax. "Implicit Attentional Instructions" Condition Description: Participants in this condition will receive implicit attentional instructions before performing the visual illusion task. They will be suggested to perceive only the relevant elements (e.g., the red stimuli) and ignore the distractors (e.g., the black stimuli). Induction: Participants in this condition will undergo a hypnosis-like induction </w:t>
+        <w:t xml:space="preserve">Manipulated Variable: Instructional Induction "Explicit Attentional Instructions" Condition Description: Participants in this condition will receive explicit attentional instructions before performing the visual illusion task. They will be instructed to focus their attention on the perceptual judgment target (e.g., the red stimuli) and away from the distractors (e.g., the black stimuli). Induction: Participants in this condition will experience a brief mindfulness-like audio clip before the visual illusion task. The audio clip will guide them to focus on their breathing and relax. "Implicit Attentional Instructions" Condition Description: Participants in this condition will receive implicit attentional instructions before performing the visual illusion task. They will be suggested to perceive only the relevant elements (e.g., the red stimuli) and ignore the distractors (e.g., the black stimuli). Induction: Participants in this </w:t>
+      </w:r>
+      <w:r>
+        <w:rPr>
+          <w:rFonts w:ascii="Times New Roman" w:eastAsia="Times New Roman" w:hAnsi="Times New Roman" w:cs="Times New Roman"/>
+          <w:sz w:val="24"/>
+          <w:szCs w:val="24"/>
+          <w:lang w:eastAsia="en-GB"/>
+        </w:rPr>
+        <w:lastRenderedPageBreak/>
+        <w:t xml:space="preserve">condition will undergo a hypnosis-like induction </w:t>
       </w:r>
       <w:proofErr w:type="gramStart"/>
       <w:r>
@@ -1482,17 +1879,7 @@
           <w:szCs w:val="24"/>
           <w:lang w:eastAsia="en-GB"/>
         </w:rPr>
-        <w:t xml:space="preserve"> the SWASH procedure (Lush et al., 2018). The induction will involve an initial focus on relaxation and focusing inward, followed by focusing on the instructor's voice. These two levels of instructional induction (mindfulness-like vs. hypnosis-like) are designed to investigate how different attentional </w:t>
-      </w:r>
-      <w:r>
-        <w:rPr>
-          <w:rFonts w:ascii="Times New Roman" w:eastAsia="Times New Roman" w:hAnsi="Times New Roman" w:cs="Times New Roman"/>
-          <w:sz w:val="24"/>
-          <w:szCs w:val="24"/>
-          <w:lang w:eastAsia="en-GB"/>
-        </w:rPr>
-        <w:lastRenderedPageBreak/>
-        <w:t>instructions may impact participants' performance in the visual illusion task. The manipulation of the instructional induction allows researchers to assess whether altering participants' attentional focus can influence their sensitivity to visual illusions.</w:t>
+        <w:t xml:space="preserve"> the SWASH procedure (Lush et al., 2018). The induction will involve an initial focus on relaxation and focusing inward, followed by focusing on the instructor's voice. These two levels of instructional induction (mindfulness-like vs. hypnosis-like) are designed to investigate how different attentional instructions may impact participants' performance in the visual illusion task. The manipulation of the instructional induction allows researchers to assess whether altering participants' attentional focus can influence their sensitivity to visual illusions.</w:t>
       </w:r>
     </w:p>
     <w:p>
@@ -1741,11 +2128,11 @@
       </w:r>
       <w:proofErr w:type="gramEnd"/>
       <w:r>
-        <w:t xml:space="preserve"> that of (Makowski et al. 2022), which is available at https://github.com/RealityBending/IllusionGameValidation. The main analysis (including the preprocessing steps and the scores’ extraction method) has been pre-written and is available at https://github.com/RealityBending/IllusionGameReliability/releases/tag/v0.1.0. In brief, Bayesian mixed models are fitted to model the relationship between the parametric properties of the visual illusions (i.e., illusion strength and objective difference), and participants’ behavioural reactions i.e., their speed and accuracy in their responses. Individual scores will </w:t>
+        <w:t xml:space="preserve"> that of (Makowski et al. 2022), which is available at https://github.com/RealityBending/IllusionGameValidation. The main analysis (including the preprocessing steps and the scores’ extraction method) has been pre-written and is available </w:t>
       </w:r>
       <w:r>
         <w:lastRenderedPageBreak/>
-        <w:t>be extracted from these models and their factor structure will be assessed using structural equation modelling. Finally, Bayesian correlations will be used to investigate the relationship between illusion sensitivity scores and other dispositional characteristics.</w:t>
+        <w:t>at https://github.com/RealityBending/IllusionGameReliability/releases/tag/v0.1.0. In brief, Bayesian mixed models are fitted to model the relationship between the parametric properties of the visual illusions (i.e., illusion strength and objective difference), and participants’ behavioural reactions i.e., their speed and accuracy in their responses. Individual scores will be extracted from these models and their factor structure will be assessed using structural equation modelling. Finally, Bayesian correlations will be used to investigate the relationship between illusion sensitivity scores and other dispositional characteristics.</w:t>
       </w:r>
     </w:p>
     <w:p>
@@ -1793,7 +2180,15 @@
         <w:pStyle w:val="responsevalue17j1v8"/>
       </w:pPr>
       <w:r>
-        <w:t xml:space="preserve">Standard guidelines for assessing the certainty, size and Bayesian significance of effects will be used (see Makowski, Ben-Shachar, and </w:t>
+        <w:t>Standard guidelines for assessing the certainty, size and Bayesian significance of effects will be used (see Makowski, Ben-</w:t>
+      </w:r>
+      <w:proofErr w:type="spellStart"/>
+      <w:r>
+        <w:t>Shachar</w:t>
+      </w:r>
+      <w:proofErr w:type="spellEnd"/>
+      <w:r>
+        <w:t xml:space="preserve">, and </w:t>
       </w:r>
       <w:proofErr w:type="spellStart"/>
       <w:r>
@@ -2055,6 +2450,7 @@
           <w:szCs w:val="24"/>
           <w:lang w:eastAsia="en-GB"/>
         </w:rPr>
+        <w:lastRenderedPageBreak/>
         <w:t xml:space="preserve">Makowski, D., </w:t>
       </w:r>
       <w:proofErr w:type="spellStart"/>
@@ -2096,7 +2492,6 @@
           <w:szCs w:val="24"/>
           <w:lang w:eastAsia="en-GB"/>
         </w:rPr>
-        <w:lastRenderedPageBreak/>
         <w:t xml:space="preserve">Makowski, D., Ben-Shachar, M. S., &amp; </w:t>
       </w:r>
       <w:proofErr w:type="spellStart"/>
@@ -2319,6 +2714,119 @@
 <file path=word/numbering.xml><?xml version="1.0" encoding="utf-8"?>
 <w:numbering xmlns:wpc="http://schemas.microsoft.com/office/word/2010/wordprocessingCanvas" xmlns:cx="http://schemas.microsoft.com/office/drawing/2014/chartex" xmlns:cx1="http://schemas.microsoft.com/office/drawing/2015/9/8/chartex" xmlns:cx2="http://schemas.microsoft.com/office/drawing/2015/10/21/chartex" xmlns:cx3="http://schemas.microsoft.com/office/drawing/2016/5/9/chartex" xmlns:cx4="http://schemas.microsoft.com/office/drawing/2016/5/10/chartex" xmlns:cx5="http://schemas.microsoft.com/office/drawing/2016/5/11/chartex" xmlns:cx6="http://schemas.microsoft.com/office/drawing/2016/5/12/chartex" xmlns:cx7="http://schemas.microsoft.com/office/drawing/2016/5/13/chartex" xmlns:cx8="http://schemas.microsoft.com/office/drawing/2016/5/14/chartex" xmlns:mc="http://schemas.openxmlformats.org/markup-compatibility/2006" xmlns:aink="http://schemas.microsoft.com/office/drawing/2016/ink" xmlns:am3d="http://schemas.microsoft.com/office/drawing/2017/model3d" xmlns:o="urn:schemas-microsoft-com:office:office" xmlns:oel="http://schemas.microsoft.com/office/2019/extlst" xmlns:r="http://schemas.openxmlformats.org/officeDocument/2006/relationships" xmlns:m="http://schemas.openxmlformats.org/officeDocument/2006/math" xmlns:v="urn:schemas-microsoft-com:vml" xmlns:wp14="http://schemas.microsoft.com/office/word/2010/wordprocessingDrawing" xmlns:wp="http://schemas.openxmlformats.org/drawingml/2006/wordprocessingDrawing" xmlns:w10="urn:schemas-microsoft-com:office:word" xmlns:w="http://schemas.openxmlformats.org/wordprocessingml/2006/main" xmlns:w14="http://schemas.microsoft.com/office/word/2010/wordml" xmlns:w15="http://schemas.microsoft.com/office/word/2012/wordml" xmlns:w16cex="http://schemas.microsoft.com/office/word/2018/wordml/cex" xmlns:w16cid="http://schemas.microsoft.com/office/word/2016/wordml/cid" xmlns:w16="http://schemas.microsoft.com/office/word/2018/wordml" xmlns:w16sdtdh="http://schemas.microsoft.com/office/word/2020/wordml/sdtdatahash" xmlns:w16se="http://schemas.microsoft.com/office/word/2015/wordml/symex" xmlns:wpg="http://schemas.microsoft.com/office/word/2010/wordprocessingGroup" xmlns:wpi="http://schemas.microsoft.com/office/word/2010/wordprocessingInk" xmlns:wne="http://schemas.microsoft.com/office/word/2006/wordml" xmlns:wps="http://schemas.microsoft.com/office/word/2010/wordprocessingShape" mc:Ignorable="w14 w15 w16se w16cid w16 w16cex w16sdtdh wp14">
   <w:abstractNum w:abstractNumId="0" w15:restartNumberingAfterBreak="0">
+    <w:nsid w:val="047F1E08"/>
+    <w:multiLevelType w:val="hybridMultilevel"/>
+    <w:tmpl w:val="9208C720"/>
+    <w:lvl w:ilvl="0" w:tplc="08090001">
+      <w:start w:val="1"/>
+      <w:numFmt w:val="bullet"/>
+      <w:lvlText w:val=""/>
+      <w:lvlJc w:val="left"/>
+      <w:pPr>
+        <w:ind w:left="720" w:hanging="360"/>
+      </w:pPr>
+      <w:rPr>
+        <w:rFonts w:ascii="Symbol" w:hAnsi="Symbol" w:hint="default"/>
+      </w:rPr>
+    </w:lvl>
+    <w:lvl w:ilvl="1" w:tplc="08090003" w:tentative="1">
+      <w:start w:val="1"/>
+      <w:numFmt w:val="bullet"/>
+      <w:lvlText w:val="o"/>
+      <w:lvlJc w:val="left"/>
+      <w:pPr>
+        <w:ind w:left="1440" w:hanging="360"/>
+      </w:pPr>
+      <w:rPr>
+        <w:rFonts w:ascii="Courier New" w:hAnsi="Courier New" w:cs="Courier New" w:hint="default"/>
+      </w:rPr>
+    </w:lvl>
+    <w:lvl w:ilvl="2" w:tplc="08090005" w:tentative="1">
+      <w:start w:val="1"/>
+      <w:numFmt w:val="bullet"/>
+      <w:lvlText w:val=""/>
+      <w:lvlJc w:val="left"/>
+      <w:pPr>
+        <w:ind w:left="2160" w:hanging="360"/>
+      </w:pPr>
+      <w:rPr>
+        <w:rFonts w:ascii="Wingdings" w:hAnsi="Wingdings" w:hint="default"/>
+      </w:rPr>
+    </w:lvl>
+    <w:lvl w:ilvl="3" w:tplc="08090001" w:tentative="1">
+      <w:start w:val="1"/>
+      <w:numFmt w:val="bullet"/>
+      <w:lvlText w:val=""/>
+      <w:lvlJc w:val="left"/>
+      <w:pPr>
+        <w:ind w:left="2880" w:hanging="360"/>
+      </w:pPr>
+      <w:rPr>
+        <w:rFonts w:ascii="Symbol" w:hAnsi="Symbol" w:hint="default"/>
+      </w:rPr>
+    </w:lvl>
+    <w:lvl w:ilvl="4" w:tplc="08090003" w:tentative="1">
+      <w:start w:val="1"/>
+      <w:numFmt w:val="bullet"/>
+      <w:lvlText w:val="o"/>
+      <w:lvlJc w:val="left"/>
+      <w:pPr>
+        <w:ind w:left="3600" w:hanging="360"/>
+      </w:pPr>
+      <w:rPr>
+        <w:rFonts w:ascii="Courier New" w:hAnsi="Courier New" w:cs="Courier New" w:hint="default"/>
+      </w:rPr>
+    </w:lvl>
+    <w:lvl w:ilvl="5" w:tplc="08090005" w:tentative="1">
+      <w:start w:val="1"/>
+      <w:numFmt w:val="bullet"/>
+      <w:lvlText w:val=""/>
+      <w:lvlJc w:val="left"/>
+      <w:pPr>
+        <w:ind w:left="4320" w:hanging="360"/>
+      </w:pPr>
+      <w:rPr>
+        <w:rFonts w:ascii="Wingdings" w:hAnsi="Wingdings" w:hint="default"/>
+      </w:rPr>
+    </w:lvl>
+    <w:lvl w:ilvl="6" w:tplc="08090001" w:tentative="1">
+      <w:start w:val="1"/>
+      <w:numFmt w:val="bullet"/>
+      <w:lvlText w:val=""/>
+      <w:lvlJc w:val="left"/>
+      <w:pPr>
+        <w:ind w:left="5040" w:hanging="360"/>
+      </w:pPr>
+      <w:rPr>
+        <w:rFonts w:ascii="Symbol" w:hAnsi="Symbol" w:hint="default"/>
+      </w:rPr>
+    </w:lvl>
+    <w:lvl w:ilvl="7" w:tplc="08090003" w:tentative="1">
+      <w:start w:val="1"/>
+      <w:numFmt w:val="bullet"/>
+      <w:lvlText w:val="o"/>
+      <w:lvlJc w:val="left"/>
+      <w:pPr>
+        <w:ind w:left="5760" w:hanging="360"/>
+      </w:pPr>
+      <w:rPr>
+        <w:rFonts w:ascii="Courier New" w:hAnsi="Courier New" w:cs="Courier New" w:hint="default"/>
+      </w:rPr>
+    </w:lvl>
+    <w:lvl w:ilvl="8" w:tplc="08090005" w:tentative="1">
+      <w:start w:val="1"/>
+      <w:numFmt w:val="bullet"/>
+      <w:lvlText w:val=""/>
+      <w:lvlJc w:val="left"/>
+      <w:pPr>
+        <w:ind w:left="6480" w:hanging="360"/>
+      </w:pPr>
+      <w:rPr>
+        <w:rFonts w:ascii="Wingdings" w:hAnsi="Wingdings" w:hint="default"/>
+      </w:rPr>
+    </w:lvl>
+  </w:abstractNum>
+  <w:abstractNum w:abstractNumId="1" w15:restartNumberingAfterBreak="0">
     <w:nsid w:val="32257FBD"/>
     <w:multiLevelType w:val="multilevel"/>
     <w:tmpl w:val="B668215A"/>
@@ -2467,7 +2975,7 @@
       </w:rPr>
     </w:lvl>
   </w:abstractNum>
-  <w:abstractNum w:abstractNumId="1" w15:restartNumberingAfterBreak="0">
+  <w:abstractNum w:abstractNumId="2" w15:restartNumberingAfterBreak="0">
     <w:nsid w:val="41EE0642"/>
     <w:multiLevelType w:val="multilevel"/>
     <w:tmpl w:val="8146FBBA"/>
@@ -2617,12 +3125,23 @@
     </w:lvl>
   </w:abstractNum>
   <w:num w:numId="1" w16cid:durableId="1019163571">
+    <w:abstractNumId w:val="1"/>
+  </w:num>
+  <w:num w:numId="2" w16cid:durableId="610825422">
+    <w:abstractNumId w:val="2"/>
+  </w:num>
+  <w:num w:numId="3" w16cid:durableId="1006975943">
     <w:abstractNumId w:val="0"/>
   </w:num>
-  <w:num w:numId="2" w16cid:durableId="610825422">
-    <w:abstractNumId w:val="1"/>
-  </w:num>
 </w:numbering>
+</file>
+
+<file path=word/people.xml><?xml version="1.0" encoding="utf-8"?>
+<w15:people xmlns:wpc="http://schemas.microsoft.com/office/word/2010/wordprocessingCanvas" xmlns:cx="http://schemas.microsoft.com/office/drawing/2014/chartex" xmlns:cx1="http://schemas.microsoft.com/office/drawing/2015/9/8/chartex" xmlns:cx2="http://schemas.microsoft.com/office/drawing/2015/10/21/chartex" xmlns:cx3="http://schemas.microsoft.com/office/drawing/2016/5/9/chartex" xmlns:cx4="http://schemas.microsoft.com/office/drawing/2016/5/10/chartex" xmlns:cx5="http://schemas.microsoft.com/office/drawing/2016/5/11/chartex" xmlns:cx6="http://schemas.microsoft.com/office/drawing/2016/5/12/chartex" xmlns:cx7="http://schemas.microsoft.com/office/drawing/2016/5/13/chartex" xmlns:cx8="http://schemas.microsoft.com/office/drawing/2016/5/14/chartex" xmlns:mc="http://schemas.openxmlformats.org/markup-compatibility/2006" xmlns:aink="http://schemas.microsoft.com/office/drawing/2016/ink" xmlns:am3d="http://schemas.microsoft.com/office/drawing/2017/model3d" xmlns:o="urn:schemas-microsoft-com:office:office" xmlns:oel="http://schemas.microsoft.com/office/2019/extlst" xmlns:r="http://schemas.openxmlformats.org/officeDocument/2006/relationships" xmlns:m="http://schemas.openxmlformats.org/officeDocument/2006/math" xmlns:v="urn:schemas-microsoft-com:vml" xmlns:wp14="http://schemas.microsoft.com/office/word/2010/wordprocessingDrawing" xmlns:wp="http://schemas.openxmlformats.org/drawingml/2006/wordprocessingDrawing" xmlns:w10="urn:schemas-microsoft-com:office:word" xmlns:w="http://schemas.openxmlformats.org/wordprocessingml/2006/main" xmlns:w14="http://schemas.microsoft.com/office/word/2010/wordml" xmlns:w15="http://schemas.microsoft.com/office/word/2012/wordml" xmlns:w16cex="http://schemas.microsoft.com/office/word/2018/wordml/cex" xmlns:w16cid="http://schemas.microsoft.com/office/word/2016/wordml/cid" xmlns:w16="http://schemas.microsoft.com/office/word/2018/wordml" xmlns:w16sdtdh="http://schemas.microsoft.com/office/word/2020/wordml/sdtdatahash" xmlns:w16se="http://schemas.microsoft.com/office/word/2015/wordml/symex" xmlns:wpg="http://schemas.microsoft.com/office/word/2010/wordprocessingGroup" xmlns:wpi="http://schemas.microsoft.com/office/word/2010/wordprocessingInk" xmlns:wne="http://schemas.microsoft.com/office/word/2006/wordml" xmlns:wps="http://schemas.microsoft.com/office/word/2010/wordprocessingShape" mc:Ignorable="w14 w15 w16se w16cid w16 w16cex w16sdtdh wp14">
+  <w15:person w15:author="Dominique Makowski">
+    <w15:presenceInfo w15:providerId="AD" w15:userId="S::dmm56@sussex.ac.uk::55f4f0e0-3f37-4f46-a528-296a38a344bf"/>
+  </w15:person>
+</w15:people>
 </file>
 
 <file path=word/styles.xml><?xml version="1.0" encoding="utf-8"?>
@@ -3201,6 +3720,27 @@
       <w:lang w:eastAsia="en-GB"/>
     </w:rPr>
   </w:style>
+  <w:style w:type="paragraph" w:styleId="Revision">
+    <w:name w:val="Revision"/>
+    <w:hidden/>
+    <w:uiPriority w:val="99"/>
+    <w:semiHidden/>
+    <w:rsid w:val="00ED2201"/>
+    <w:pPr>
+      <w:spacing w:after="0" w:line="240" w:lineRule="auto"/>
+    </w:pPr>
+  </w:style>
+  <w:style w:type="paragraph" w:styleId="ListParagraph">
+    <w:name w:val="List Paragraph"/>
+    <w:basedOn w:val="Normal"/>
+    <w:uiPriority w:val="34"/>
+    <w:qFormat/>
+    <w:rsid w:val="00ED2201"/>
+    <w:pPr>
+      <w:ind w:left="720"/>
+      <w:contextualSpacing/>
+    </w:pPr>
+  </w:style>
 </w:styles>
 </file>
 

</xml_diff>